<commit_message>
checked tracking with adding a space
</commit_message>
<xml_diff>
--- a/Word_CV/CV.docx
+++ b/Word_CV/CV.docx
@@ -129,6 +129,8 @@
         </w:rPr>
         <w:fldChar w:fldCharType="end"/>
       </w:r>
+      <w:bookmarkStart w:id="0" w:name="_GoBack"/>
+      <w:bookmarkEnd w:id="0"/>
     </w:p>
     <w:p>
       <w:pPr>
@@ -6100,8 +6102,6 @@
         </w:rPr>
         <w:br w:type="page"/>
       </w:r>
-      <w:bookmarkStart w:id="0" w:name="_GoBack"/>
-      <w:bookmarkEnd w:id="0"/>
     </w:p>
     <w:tbl>
       <w:tblPr>

</xml_diff>

<commit_message>
added University of London
</commit_message>
<xml_diff>
--- a/Word_CV/CV.docx
+++ b/Word_CV/CV.docx
@@ -129,8 +129,6 @@
         </w:rPr>
         <w:fldChar w:fldCharType="end"/>
       </w:r>
-      <w:bookmarkStart w:id="0" w:name="_GoBack"/>
-      <w:bookmarkEnd w:id="0"/>
     </w:p>
     <w:p>
       <w:pPr>
@@ -5264,7 +5262,21 @@
                 <w:vertAlign w:val="baseline"/>
                 <w:lang w:val="en"/>
               </w:rPr>
-              <w:t>Royal Holloway</w:t>
+              <w:t xml:space="preserve">Royal Holloway, </w:t>
+            </w:r>
+            <w:bookmarkStart w:id="0" w:name="_GoBack"/>
+            <w:bookmarkEnd w:id="0"/>
+            <w:r>
+              <w:rPr>
+                <w:rFonts w:hint="default" w:ascii="Arial" w:hAnsi="Arial" w:cs="Arial"/>
+                <w:b/>
+                <w:bCs/>
+                <w:sz w:val="22"/>
+                <w:szCs w:val="22"/>
+                <w:vertAlign w:val="baseline"/>
+                <w:lang w:val="en"/>
+              </w:rPr>
+              <w:t>University of London</w:t>
             </w:r>
           </w:p>
           <w:p>
@@ -5651,12 +5663,6 @@
             <w:insideV w:val="single" w:color="auto" w:sz="4" w:space="0"/>
           </w:tblBorders>
           <w:tblLayout w:type="fixed"/>
-          <w:tblCellMar>
-            <w:top w:w="0" w:type="dxa"/>
-            <w:left w:w="108" w:type="dxa"/>
-            <w:bottom w:w="0" w:type="dxa"/>
-            <w:right w:w="108" w:type="dxa"/>
-          </w:tblCellMar>
         </w:tblPrEx>
         <w:trPr>
           <w:trHeight w:val="838" w:hRule="atLeast"/>

</xml_diff>